<commit_message>
More Code Explanation Work
</commit_message>
<xml_diff>
--- a/NEA.docx
+++ b/NEA.docx
@@ -21,7 +21,26 @@
     </w:p>
     <w:p>
       <w:r>
-        <w:t>main.py – Creates the GUI (through tkinter) and controls every other script</w:t>
+        <w:rPr>
+          <w:b/>
+          <w:bCs/>
+          <w:sz w:val="24"/>
+          <w:szCs w:val="24"/>
+        </w:rPr>
+        <w:t>main.py</w:t>
+      </w:r>
+      <w:r>
+        <w:rPr>
+          <w:sz w:val="24"/>
+          <w:szCs w:val="24"/>
+        </w:rPr>
+        <w:t xml:space="preserve"> </w:t>
+      </w:r>
+      <w:r>
+        <w:br/>
+      </w:r>
+      <w:r>
+        <w:t>Creates the GUI (through tkinter) and controls every other script</w:t>
       </w:r>
       <w:r>
         <w:t xml:space="preserve"> apart from Window.py</w:t>
@@ -32,17 +51,71 @@
     </w:p>
     <w:p>
       <w:r>
-        <w:t>MazeDatabase.py – Script for interaction with the maze.db for storing users and completed levels, uses SQL.</w:t>
-      </w:r>
-    </w:p>
-    <w:p>
-      <w:r>
-        <w:t>MazeGenerationNew.py – Uses Kruskal’s algorithm paired with a generated weight array to create the maze.</w:t>
-      </w:r>
-    </w:p>
-    <w:p>
-      <w:r>
-        <w:t>MazeRendererNew.py – Used when actually playing a maze, mainly used to implement the Window.py script</w:t>
+        <w:rPr>
+          <w:b/>
+          <w:bCs/>
+          <w:sz w:val="24"/>
+          <w:szCs w:val="24"/>
+        </w:rPr>
+        <w:t>MazeDatabase.py</w:t>
+      </w:r>
+      <w:r>
+        <w:rPr>
+          <w:sz w:val="24"/>
+          <w:szCs w:val="24"/>
+        </w:rPr>
+        <w:t xml:space="preserve">  </w:t>
+      </w:r>
+      <w:r>
+        <w:br/>
+      </w:r>
+      <w:r>
+        <w:t>Script for interaction with the maze.db for storing users and completed levels, uses SQL.</w:t>
+      </w:r>
+    </w:p>
+    <w:p>
+      <w:r>
+        <w:rPr>
+          <w:b/>
+          <w:bCs/>
+          <w:sz w:val="24"/>
+          <w:szCs w:val="24"/>
+        </w:rPr>
+        <w:t>MazeGenerationNew.py</w:t>
+      </w:r>
+      <w:r>
+        <w:rPr>
+          <w:sz w:val="24"/>
+          <w:szCs w:val="24"/>
+        </w:rPr>
+        <w:t xml:space="preserve"> </w:t>
+      </w:r>
+      <w:r>
+        <w:rPr>
+          <w:sz w:val="24"/>
+          <w:szCs w:val="24"/>
+        </w:rPr>
+        <w:br/>
+      </w:r>
+      <w:r>
+        <w:t>Uses Kruskal’s algorithm paired with a generated weight array to create the maze.</w:t>
+      </w:r>
+    </w:p>
+    <w:p>
+      <w:r>
+        <w:rPr>
+          <w:b/>
+          <w:bCs/>
+          <w:sz w:val="24"/>
+          <w:szCs w:val="24"/>
+        </w:rPr>
+        <w:t>MazeRendererNew.py</w:t>
+      </w:r>
+      <w:r>
+        <w:br/>
+      </w:r>
+      <w:r>
+        <w:t>Used when actually playing a maze, mainly used to implement the Window.py script</w:t>
       </w:r>
       <w:r>
         <w:t xml:space="preserve"> to correctly draw the maze</w:t>
@@ -53,13 +126,23 @@
     </w:p>
     <w:p>
       <w:r>
-        <w:t xml:space="preserve">Window.py </w:t>
-      </w:r>
-      <w:r>
-        <w:t>–</w:t>
-      </w:r>
-      <w:r>
+        <w:rPr>
+          <w:b/>
+          <w:bCs/>
+          <w:sz w:val="24"/>
+          <w:szCs w:val="24"/>
+        </w:rPr>
+        <w:t>Window.py</w:t>
+      </w:r>
+      <w:r>
+        <w:rPr>
+          <w:sz w:val="24"/>
+          <w:szCs w:val="24"/>
+        </w:rPr>
         <w:t xml:space="preserve"> </w:t>
+      </w:r>
+      <w:r>
+        <w:br/>
       </w:r>
       <w:r>
         <w:t xml:space="preserve">Uses tkinter, NumPy and </w:t>

</xml_diff>